<commit_message>
Update Manual for the CHARM tool on interdisciplinary reservoir management.docx
</commit_message>
<xml_diff>
--- a/Manual for the CHARM tool on interdisciplinary reservoir management.docx
+++ b/Manual for the CHARM tool on interdisciplinary reservoir management.docx
@@ -76,16 +76,7 @@
           <w:rFonts w:ascii="Arial" w:hAnsi="Arial" w:cs="Arial"/>
           <w:lang w:val="en-GB"/>
         </w:rPr>
-        <w:t>eservoir Management) research project, which investigated the parameters, sediments, biofilm, cyanobacteria, greenhouse gases and social implications. This tool, as a conceptual model, is intended to provide an overview of the interrelationships and cha</w:t>
-      </w:r>
-      <w:bookmarkStart w:id="0" w:name="_GoBack"/>
-      <w:bookmarkEnd w:id="0"/>
-      <w:r>
-        <w:rPr>
-          <w:rFonts w:ascii="Arial" w:hAnsi="Arial" w:cs="Arial"/>
-          <w:lang w:val="en-GB"/>
-        </w:rPr>
-        <w:t>llenges of reservoir management in a case study perspective from Germany and be available to a broad audience and the public.</w:t>
+        <w:t>eservoir Management) research project, which investigated the parameters, sediments, biofilm, cyanobacteria, greenhouse gases and social implications. This tool, as a conceptual model, is intended to provide an overview of the interrelationships and challenges of reservoir management in a case study perspective from Germany and be available to a broad audience and the public.</w:t>
       </w:r>
     </w:p>
     <w:p>
@@ -540,6 +531,15 @@
         </w:rPr>
         <w:t xml:space="preserve"> and will automatically guide you to the corresponding page. Arrows                   will bring you to an external website with further information on the topic. </w:t>
       </w:r>
+      <w:r>
+        <w:rPr>
+          <w:rFonts w:ascii="Arial" w:hAnsi="Arial" w:cs="Arial"/>
+          <w:b/>
+          <w:bCs/>
+          <w:lang w:val="en-GB"/>
+        </w:rPr>
+        <w:t xml:space="preserve">The central part is containing a matrix of the most common environmental and legal issues concerning resertvoirs and displays interaction of the different items and influences. This can be understood as an information based, via Delphi questioning on the opinion of the experts of the CHARM research project. However, this list is not meant to be a holitic approach, but rather a case study of the reservoirs researched in  this project. The Matrix of the most common implications of reservoir management in a central European (or more specific German context) offers an opportunity to look into challenges and opportunities in operating water reservoirs. </w:t>
+      </w:r>
     </w:p>
     <w:p>
       <w:pPr>
@@ -551,52 +551,17 @@
       <w:r>
         <w:rPr>
           <w:rFonts w:ascii="Arial" w:hAnsi="Arial" w:cs="Arial"/>
+          <w:lang w:val="en-GB"/>
+        </w:rPr>
+        <w:t xml:space="preserve">The five points correspond to the topics investigated in the </w:t>
+      </w:r>
+      <w:r>
+        <w:rPr>
+          <w:rFonts w:ascii="Arial" w:hAnsi="Arial" w:cs="Arial"/>
           <w:b/>
           <w:bCs/>
           <w:lang w:val="en-GB"/>
         </w:rPr>
-        <w:t>The Matrix of the most common implications of reservoir management in a central European (or more specific German context) offers an opportunity to look into chal</w:t>
-      </w:r>
-      <w:r>
-        <w:rPr>
-          <w:rFonts w:ascii="Arial" w:hAnsi="Arial" w:cs="Arial"/>
-          <w:b/>
-          <w:bCs/>
-          <w:lang w:val="en-GB"/>
-        </w:rPr>
-        <w:t>l</w:t>
-      </w:r>
-      <w:r>
-        <w:rPr>
-          <w:rFonts w:ascii="Arial" w:hAnsi="Arial" w:cs="Arial"/>
-          <w:b/>
-          <w:bCs/>
-          <w:lang w:val="en-GB"/>
-        </w:rPr>
-        <w:t xml:space="preserve">enges and opportunities in operating water reservoirs. </w:t>
-      </w:r>
-    </w:p>
-    <w:p>
-      <w:pPr>
-        <w:rPr>
-          <w:rFonts w:ascii="Arial" w:hAnsi="Arial" w:cs="Arial"/>
-          <w:lang w:val="en-GB"/>
-        </w:rPr>
-      </w:pPr>
-      <w:r>
-        <w:rPr>
-          <w:rFonts w:ascii="Arial" w:hAnsi="Arial" w:cs="Arial"/>
-          <w:lang w:val="en-GB"/>
-        </w:rPr>
-        <w:t xml:space="preserve">The five points correspond to the topics investigated in the </w:t>
-      </w:r>
-      <w:r>
-        <w:rPr>
-          <w:rFonts w:ascii="Arial" w:hAnsi="Arial" w:cs="Arial"/>
-          <w:b/>
-          <w:bCs/>
-          <w:lang w:val="en-GB"/>
-        </w:rPr>
         <w:t xml:space="preserve">CHARM </w:t>
       </w:r>
       <w:r>
@@ -606,6 +571,8 @@
         </w:rPr>
         <w:t xml:space="preserve">(www.charm-bw.de) research project. </w:t>
       </w:r>
+      <w:bookmarkStart w:id="0" w:name="_GoBack"/>
+      <w:bookmarkEnd w:id="0"/>
     </w:p>
     <w:p>
       <w:pPr>
@@ -1026,7 +993,6 @@
   <w:style w:type="character" w:default="1" w:styleId="Absatz-Standardschriftart">
     <w:name w:val="Default Paragraph Font"/>
     <w:uiPriority w:val="1"/>
-    <w:semiHidden/>
     <w:unhideWhenUsed/>
   </w:style>
   <w:style w:type="table" w:default="1" w:styleId="NormaleTabelle">

</xml_diff>